<commit_message>
Learning Journal week 6 RWalker
Updated with testing for Proof of Concept and collection, analysis and archiving of publicly available social media with reference to Privacy principles and (ethical testing). Develop test for alternative paths.
</commit_message>
<xml_diff>
--- a/Learning Journal week 6 RWalker.docx
+++ b/Learning Journal week 6 RWalker.docx
@@ -241,32 +241,581 @@
     </w:p>
     <w:p/>
     <w:p>
-      <w:r>
-        <w:t xml:space="preserve">6 September 2019. Objective. </w:t>
-      </w:r>
-      <w:r>
-        <w:t>Ethical (Testing duty 1)</w:t>
-      </w:r>
-      <w:r>
-        <w:t xml:space="preserve"> of Elaboration Plan by accessing Twitter user agreement. </w:t>
-      </w:r>
-    </w:p>
-    <w:p>
-      <w:r>
-        <w:t>Result.</w:t>
-      </w:r>
-    </w:p>
-    <w:p>
-      <w:r>
-        <w:t>Next step.</w:t>
-      </w:r>
+      <w:pPr>
+        <w:rPr>
+          <w:rFonts w:ascii="AppleSystemUIFont" w:eastAsiaTheme="minorHAnsi" w:hAnsi="AppleSystemUIFont" w:cs="AppleSystemUIFont"/>
+          <w:b/>
+          <w:bCs/>
+          <w:lang w:val="en-GB" w:eastAsia="en-US"/>
+        </w:rPr>
+      </w:pPr>
+      <w:r>
+        <w:t xml:space="preserve">6 September 2019. </w:t>
+      </w:r>
+      <w:r>
+        <w:rPr>
+          <w:b/>
+          <w:bCs/>
+        </w:rPr>
+        <w:t xml:space="preserve">Objective. </w:t>
+      </w:r>
+      <w:r>
+        <w:rPr>
+          <w:rFonts w:ascii="AppleSystemUIFont" w:eastAsiaTheme="minorHAnsi" w:hAnsi="AppleSystemUIFont" w:cs="AppleSystemUIFont"/>
+          <w:b/>
+          <w:bCs/>
+          <w:lang w:val="en-GB" w:eastAsia="en-US"/>
+        </w:rPr>
+        <w:t>How to generate API key.</w:t>
+      </w:r>
+    </w:p>
+    <w:p>
+      <w:pPr>
+        <w:autoSpaceDE w:val="0"/>
+        <w:autoSpaceDN w:val="0"/>
+        <w:adjustRightInd w:val="0"/>
+        <w:spacing w:after="0"/>
+        <w:rPr>
+          <w:rFonts w:ascii="AppleSystemUIFont" w:eastAsiaTheme="minorHAnsi" w:hAnsi="AppleSystemUIFont" w:cs="AppleSystemUIFont"/>
+          <w:lang w:val="en-GB" w:eastAsia="en-US"/>
+        </w:rPr>
+      </w:pPr>
+      <w:r>
+        <w:rPr>
+          <w:rFonts w:ascii="AppleSystemUIFont" w:eastAsiaTheme="minorHAnsi" w:hAnsi="AppleSystemUIFont" w:cs="AppleSystemUIFont"/>
+          <w:lang w:val="en-GB" w:eastAsia="en-US"/>
+        </w:rPr>
+        <w:t xml:space="preserve">Steps: </w:t>
+      </w:r>
+      <w:r>
+        <w:rPr>
+          <w:rFonts w:ascii="AppleSystemUIFont" w:eastAsiaTheme="minorHAnsi" w:hAnsi="AppleSystemUIFont" w:cs="AppleSystemUIFont"/>
+          <w:lang w:val="en-GB" w:eastAsia="en-US"/>
+        </w:rPr>
+        <w:t>Make Twitter account for developer use.</w:t>
+      </w:r>
+      <w:r>
+        <w:rPr>
+          <w:rFonts w:ascii="AppleSystemUIFont" w:eastAsiaTheme="minorHAnsi" w:hAnsi="AppleSystemUIFont" w:cs="AppleSystemUIFont"/>
+          <w:lang w:val="en-GB" w:eastAsia="en-US"/>
+        </w:rPr>
+        <w:t xml:space="preserve"> </w:t>
+      </w:r>
+      <w:r>
+        <w:rPr>
+          <w:rFonts w:ascii="AppleSystemUIFont" w:eastAsiaTheme="minorHAnsi" w:hAnsi="AppleSystemUIFont" w:cs="AppleSystemUIFont"/>
+          <w:lang w:val="en-GB" w:eastAsia="en-US"/>
+        </w:rPr>
+        <w:t>Apply for API key.</w:t>
+      </w:r>
+      <w:r>
+        <w:rPr>
+          <w:rFonts w:ascii="AppleSystemUIFont" w:eastAsiaTheme="minorHAnsi" w:hAnsi="AppleSystemUIFont" w:cs="AppleSystemUIFont"/>
+          <w:lang w:val="en-GB" w:eastAsia="en-US"/>
+        </w:rPr>
+        <w:t xml:space="preserve"> </w:t>
+      </w:r>
+      <w:r>
+        <w:rPr>
+          <w:rFonts w:ascii="AppleSystemUIFont" w:eastAsiaTheme="minorHAnsi" w:hAnsi="AppleSystemUIFont" w:cs="AppleSystemUIFont"/>
+          <w:lang w:val="en-GB" w:eastAsia="en-US"/>
+        </w:rPr>
+        <w:t>Alternative paths: use own data or once I have access to API limit to seven day historical timeline search to test process. Then try 30 historical timeline. Intention to develop a method of analysis for accessing Twitter.</w:t>
+      </w:r>
+    </w:p>
+    <w:p>
+      <w:pPr>
+        <w:autoSpaceDE w:val="0"/>
+        <w:autoSpaceDN w:val="0"/>
+        <w:adjustRightInd w:val="0"/>
+        <w:spacing w:after="0"/>
+        <w:rPr>
+          <w:rFonts w:ascii="AppleSystemUIFont" w:eastAsiaTheme="minorHAnsi" w:hAnsi="AppleSystemUIFont" w:cs="AppleSystemUIFont"/>
+          <w:lang w:val="en-GB" w:eastAsia="en-US"/>
+        </w:rPr>
+      </w:pPr>
+      <w:r>
+        <w:rPr>
+          <w:rFonts w:ascii="AppleSystemUIFont" w:eastAsiaTheme="minorHAnsi" w:hAnsi="AppleSystemUIFont" w:cs="AppleSystemUIFont"/>
+          <w:lang w:val="en-GB" w:eastAsia="en-US"/>
+        </w:rPr>
+        <w:t xml:space="preserve">Result: </w:t>
+      </w:r>
+      <w:r>
+        <w:rPr>
+          <w:rFonts w:ascii="AppleSystemUIFont" w:eastAsiaTheme="minorHAnsi" w:hAnsi="AppleSystemUIFont" w:cs="AppleSystemUIFont"/>
+          <w:lang w:val="en-GB" w:eastAsia="en-US"/>
+        </w:rPr>
+        <w:t xml:space="preserve">Interact with source data. Identify software applications. Potential for integration with open source application. Initial source trial with </w:t>
+      </w:r>
+      <w:hyperlink r:id="rId5" w:history="1">
+        <w:r>
+          <w:rPr>
+            <w:rFonts w:ascii="AppleSystemUIFont" w:eastAsiaTheme="minorHAnsi" w:hAnsi="AppleSystemUIFont" w:cs="AppleSystemUIFont"/>
+            <w:color w:val="DCA10D"/>
+            <w:u w:val="single" w:color="DCA10D"/>
+            <w:lang w:val="en-GB" w:eastAsia="en-US"/>
+          </w:rPr>
+          <w:t>https://developer.twitter.com/en/docs/tweets/post-and-engage/api-reference/post-statuses-update</w:t>
+        </w:r>
+      </w:hyperlink>
+    </w:p>
+    <w:p>
+      <w:pPr>
+        <w:autoSpaceDE w:val="0"/>
+        <w:autoSpaceDN w:val="0"/>
+        <w:adjustRightInd w:val="0"/>
+        <w:spacing w:after="0"/>
+        <w:rPr>
+          <w:rFonts w:ascii="AppleSystemUIFont" w:eastAsiaTheme="minorHAnsi" w:hAnsi="AppleSystemUIFont" w:cs="AppleSystemUIFont"/>
+          <w:lang w:val="en-GB" w:eastAsia="en-US"/>
+        </w:rPr>
+      </w:pPr>
+    </w:p>
+    <w:p>
+      <w:pPr>
+        <w:autoSpaceDE w:val="0"/>
+        <w:autoSpaceDN w:val="0"/>
+        <w:adjustRightInd w:val="0"/>
+        <w:spacing w:after="0"/>
+        <w:rPr>
+          <w:rFonts w:ascii="AppleSystemUIFont" w:eastAsiaTheme="minorHAnsi" w:hAnsi="AppleSystemUIFont" w:cs="AppleSystemUIFont"/>
+          <w:lang w:val="en-GB" w:eastAsia="en-US"/>
+        </w:rPr>
+      </w:pPr>
+    </w:p>
+    <w:p>
+      <w:pPr>
+        <w:autoSpaceDE w:val="0"/>
+        <w:autoSpaceDN w:val="0"/>
+        <w:adjustRightInd w:val="0"/>
+        <w:spacing w:after="0"/>
+        <w:rPr>
+          <w:rFonts w:ascii="AppleSystemUIFont" w:eastAsiaTheme="minorHAnsi" w:hAnsi="AppleSystemUIFont" w:cs="AppleSystemUIFont"/>
+          <w:b/>
+          <w:bCs/>
+          <w:lang w:val="en-GB" w:eastAsia="en-US"/>
+        </w:rPr>
+      </w:pPr>
+      <w:r>
+        <w:rPr>
+          <w:rFonts w:ascii="AppleSystemUIFont" w:eastAsiaTheme="minorHAnsi" w:hAnsi="AppleSystemUIFont" w:cs="AppleSystemUIFont"/>
+          <w:b/>
+          <w:bCs/>
+          <w:lang w:val="en-GB" w:eastAsia="en-US"/>
+        </w:rPr>
+        <w:t>Objective:</w:t>
+      </w:r>
+      <w:r>
+        <w:rPr>
+          <w:rFonts w:ascii="AppleSystemUIFont" w:eastAsiaTheme="minorHAnsi" w:hAnsi="AppleSystemUIFont" w:cs="AppleSystemUIFont"/>
+          <w:b/>
+          <w:bCs/>
+          <w:lang w:val="en-GB" w:eastAsia="en-US"/>
+        </w:rPr>
+        <w:t xml:space="preserve"> Identify what data to look at in Twitter files.</w:t>
+      </w:r>
+    </w:p>
+    <w:p>
+      <w:pPr>
+        <w:autoSpaceDE w:val="0"/>
+        <w:autoSpaceDN w:val="0"/>
+        <w:adjustRightInd w:val="0"/>
+        <w:spacing w:after="0"/>
+        <w:rPr>
+          <w:rFonts w:ascii="AppleSystemUIFont" w:eastAsiaTheme="minorHAnsi" w:hAnsi="AppleSystemUIFont" w:cs="AppleSystemUIFont"/>
+          <w:lang w:val="en-GB" w:eastAsia="en-US"/>
+        </w:rPr>
+      </w:pPr>
+      <w:r>
+        <w:rPr>
+          <w:rFonts w:ascii="AppleSystemUIFont" w:eastAsiaTheme="minorHAnsi" w:hAnsi="AppleSystemUIFont" w:cs="AppleSystemUIFont"/>
+          <w:lang w:val="en-GB" w:eastAsia="en-US"/>
+        </w:rPr>
+        <w:t xml:space="preserve">Steps: </w:t>
+      </w:r>
+      <w:r>
+        <w:rPr>
+          <w:rFonts w:ascii="AppleSystemUIFont" w:eastAsiaTheme="minorHAnsi" w:hAnsi="AppleSystemUIFont" w:cs="AppleSystemUIFont"/>
+          <w:lang w:val="en-GB" w:eastAsia="en-US"/>
+        </w:rPr>
+        <w:t>View files.</w:t>
+      </w:r>
+      <w:r>
+        <w:rPr>
+          <w:rFonts w:ascii="AppleSystemUIFont" w:eastAsiaTheme="minorHAnsi" w:hAnsi="AppleSystemUIFont" w:cs="AppleSystemUIFont"/>
+          <w:lang w:val="en-GB" w:eastAsia="en-US"/>
+        </w:rPr>
+        <w:t xml:space="preserve"> </w:t>
+      </w:r>
+      <w:r>
+        <w:rPr>
+          <w:rFonts w:ascii="AppleSystemUIFont" w:eastAsiaTheme="minorHAnsi" w:hAnsi="AppleSystemUIFont" w:cs="AppleSystemUIFont"/>
+          <w:lang w:val="en-GB" w:eastAsia="en-US"/>
+        </w:rPr>
+        <w:t>Test two files containing images and Tweet messages.</w:t>
+      </w:r>
+    </w:p>
+    <w:p>
+      <w:pPr>
+        <w:autoSpaceDE w:val="0"/>
+        <w:autoSpaceDN w:val="0"/>
+        <w:adjustRightInd w:val="0"/>
+        <w:spacing w:after="0"/>
+        <w:rPr>
+          <w:rFonts w:ascii="AppleSystemUIFont" w:eastAsiaTheme="minorHAnsi" w:hAnsi="AppleSystemUIFont" w:cs="AppleSystemUIFont"/>
+          <w:lang w:val="en-GB" w:eastAsia="en-US"/>
+        </w:rPr>
+      </w:pPr>
+      <w:r>
+        <w:rPr>
+          <w:rFonts w:ascii="AppleSystemUIFont" w:eastAsiaTheme="minorHAnsi" w:hAnsi="AppleSystemUIFont" w:cs="AppleSystemUIFont"/>
+          <w:lang w:val="en-GB" w:eastAsia="en-US"/>
+        </w:rPr>
+        <w:t xml:space="preserve">Look at data tags in files. </w:t>
+      </w:r>
+    </w:p>
+    <w:p>
+      <w:pPr>
+        <w:autoSpaceDE w:val="0"/>
+        <w:autoSpaceDN w:val="0"/>
+        <w:adjustRightInd w:val="0"/>
+        <w:spacing w:after="0"/>
+        <w:rPr>
+          <w:rFonts w:ascii="AppleSystemUIFont" w:eastAsiaTheme="minorHAnsi" w:hAnsi="AppleSystemUIFont" w:cs="AppleSystemUIFont"/>
+          <w:lang w:val="en-GB" w:eastAsia="en-US"/>
+        </w:rPr>
+      </w:pPr>
+      <w:r>
+        <w:rPr>
+          <w:rFonts w:ascii="AppleSystemUIFont" w:eastAsiaTheme="minorHAnsi" w:hAnsi="AppleSystemUIFont" w:cs="AppleSystemUIFont"/>
+          <w:lang w:val="en-GB" w:eastAsia="en-US"/>
+        </w:rPr>
+        <w:t>Explore historical timelines</w:t>
+      </w:r>
+      <w:r>
+        <w:rPr>
+          <w:rFonts w:ascii="AppleSystemUIFont" w:eastAsiaTheme="minorHAnsi" w:hAnsi="AppleSystemUIFont" w:cs="AppleSystemUIFont"/>
+          <w:lang w:val="en-GB" w:eastAsia="en-US"/>
+        </w:rPr>
+        <w:t xml:space="preserve"> application.</w:t>
+      </w:r>
+    </w:p>
+    <w:p>
+      <w:pPr>
+        <w:autoSpaceDE w:val="0"/>
+        <w:autoSpaceDN w:val="0"/>
+        <w:adjustRightInd w:val="0"/>
+        <w:spacing w:after="0"/>
+        <w:rPr>
+          <w:rFonts w:ascii="AppleSystemUIFont" w:eastAsiaTheme="minorHAnsi" w:hAnsi="AppleSystemUIFont" w:cs="AppleSystemUIFont"/>
+          <w:lang w:val="en-GB" w:eastAsia="en-US"/>
+        </w:rPr>
+      </w:pPr>
+      <w:r>
+        <w:rPr>
+          <w:rFonts w:ascii="AppleSystemUIFont" w:eastAsiaTheme="minorHAnsi" w:hAnsi="AppleSystemUIFont" w:cs="AppleSystemUIFont"/>
+          <w:lang w:val="en-GB" w:eastAsia="en-US"/>
+        </w:rPr>
+        <w:t xml:space="preserve">Result: </w:t>
+      </w:r>
+      <w:r>
+        <w:rPr>
+          <w:rFonts w:ascii="AppleSystemUIFont" w:eastAsiaTheme="minorHAnsi" w:hAnsi="AppleSystemUIFont" w:cs="AppleSystemUIFont"/>
+          <w:lang w:val="en-GB" w:eastAsia="en-US"/>
+        </w:rPr>
+        <w:t xml:space="preserve">Downloaded files and uploaded to </w:t>
+      </w:r>
+      <w:proofErr w:type="spellStart"/>
+      <w:r>
+        <w:rPr>
+          <w:rFonts w:ascii="AppleSystemUIFont" w:eastAsiaTheme="minorHAnsi" w:hAnsi="AppleSystemUIFont" w:cs="AppleSystemUIFont"/>
+          <w:lang w:val="en-GB" w:eastAsia="en-US"/>
+        </w:rPr>
+        <w:t>Github</w:t>
+      </w:r>
+      <w:proofErr w:type="spellEnd"/>
+      <w:r>
+        <w:rPr>
+          <w:rFonts w:ascii="AppleSystemUIFont" w:eastAsiaTheme="minorHAnsi" w:hAnsi="AppleSystemUIFont" w:cs="AppleSystemUIFont"/>
+          <w:lang w:val="en-GB" w:eastAsia="en-US"/>
+        </w:rPr>
+        <w:t xml:space="preserve"> as txt files.</w:t>
+      </w:r>
+    </w:p>
+    <w:p>
+      <w:pPr>
+        <w:autoSpaceDE w:val="0"/>
+        <w:autoSpaceDN w:val="0"/>
+        <w:adjustRightInd w:val="0"/>
+        <w:spacing w:after="0"/>
+        <w:rPr>
+          <w:rFonts w:ascii="AppleSystemUIFont" w:eastAsiaTheme="minorHAnsi" w:hAnsi="AppleSystemUIFont" w:cs="AppleSystemUIFont"/>
+          <w:lang w:val="en-GB" w:eastAsia="en-US"/>
+        </w:rPr>
+      </w:pPr>
+      <w:r>
+        <w:rPr>
+          <w:rFonts w:ascii="AppleSystemUIFont" w:eastAsiaTheme="minorHAnsi" w:hAnsi="AppleSystemUIFont" w:cs="AppleSystemUIFont"/>
+          <w:lang w:val="en-GB" w:eastAsia="en-US"/>
+        </w:rPr>
+        <w:t xml:space="preserve">Next steps. </w:t>
+      </w:r>
+      <w:r>
+        <w:rPr>
+          <w:rFonts w:ascii="AppleSystemUIFont" w:eastAsiaTheme="minorHAnsi" w:hAnsi="AppleSystemUIFont" w:cs="AppleSystemUIFont"/>
+          <w:lang w:val="en-GB" w:eastAsia="en-US"/>
+        </w:rPr>
+        <w:t>Explore historical timelines application</w:t>
+      </w:r>
+      <w:r>
+        <w:rPr>
+          <w:rFonts w:ascii="AppleSystemUIFont" w:eastAsiaTheme="minorHAnsi" w:hAnsi="AppleSystemUIFont" w:cs="AppleSystemUIFont"/>
+          <w:lang w:val="en-GB" w:eastAsia="en-US"/>
+        </w:rPr>
+        <w:t xml:space="preserve"> in relation to data source files in git. </w:t>
+      </w:r>
+    </w:p>
+    <w:p>
+      <w:pPr>
+        <w:autoSpaceDE w:val="0"/>
+        <w:autoSpaceDN w:val="0"/>
+        <w:adjustRightInd w:val="0"/>
+        <w:spacing w:after="0"/>
+        <w:rPr>
+          <w:rFonts w:ascii="AppleSystemUIFont" w:eastAsiaTheme="minorHAnsi" w:hAnsi="AppleSystemUIFont" w:cs="AppleSystemUIFont"/>
+          <w:lang w:val="en-GB" w:eastAsia="en-US"/>
+        </w:rPr>
+      </w:pPr>
+    </w:p>
+    <w:p>
+      <w:pPr>
+        <w:autoSpaceDE w:val="0"/>
+        <w:autoSpaceDN w:val="0"/>
+        <w:adjustRightInd w:val="0"/>
+        <w:spacing w:after="0"/>
+        <w:rPr>
+          <w:rFonts w:ascii="AppleSystemUIFont" w:eastAsiaTheme="minorHAnsi" w:hAnsi="AppleSystemUIFont" w:cs="AppleSystemUIFont"/>
+          <w:lang w:val="en-GB" w:eastAsia="en-US"/>
+        </w:rPr>
+      </w:pPr>
+    </w:p>
+    <w:p>
+      <w:pPr>
+        <w:autoSpaceDE w:val="0"/>
+        <w:autoSpaceDN w:val="0"/>
+        <w:adjustRightInd w:val="0"/>
+        <w:spacing w:after="0"/>
+        <w:rPr>
+          <w:rFonts w:ascii="AppleSystemUIFont" w:eastAsiaTheme="minorHAnsi" w:hAnsi="AppleSystemUIFont" w:cs="AppleSystemUIFont"/>
+          <w:lang w:val="en-GB" w:eastAsia="en-US"/>
+        </w:rPr>
+      </w:pPr>
+      <w:r>
+        <w:rPr>
+          <w:rFonts w:ascii="AppleSystemUIFont" w:eastAsiaTheme="minorHAnsi" w:hAnsi="AppleSystemUIFont" w:cs="AppleSystemUIFont"/>
+          <w:b/>
+          <w:bCs/>
+          <w:lang w:val="en-GB" w:eastAsia="en-US"/>
+        </w:rPr>
+        <w:t xml:space="preserve">Test: </w:t>
+      </w:r>
+      <w:r>
+        <w:rPr>
+          <w:rFonts w:ascii="AppleSystemUIFont" w:eastAsiaTheme="minorHAnsi" w:hAnsi="AppleSystemUIFont" w:cs="AppleSystemUIFont"/>
+          <w:b/>
+          <w:bCs/>
+          <w:lang w:val="en-GB" w:eastAsia="en-US"/>
+        </w:rPr>
+        <w:t>Objective understand coding in Twitter data</w:t>
+      </w:r>
+      <w:r>
+        <w:rPr>
+          <w:rFonts w:ascii="AppleSystemUIFont" w:eastAsiaTheme="minorHAnsi" w:hAnsi="AppleSystemUIFont" w:cs="AppleSystemUIFont"/>
+          <w:b/>
+          <w:bCs/>
+          <w:lang w:val="en-GB" w:eastAsia="en-US"/>
+        </w:rPr>
+        <w:t xml:space="preserve"> reference </w:t>
+      </w:r>
+      <w:r>
+        <w:rPr>
+          <w:rFonts w:ascii="AppleSystemUIFont" w:eastAsiaTheme="minorHAnsi" w:hAnsi="AppleSystemUIFont" w:cs="AppleSystemUIFont"/>
+          <w:color w:val="DCA10D"/>
+          <w:lang w:val="en-GB" w:eastAsia="en-US"/>
+        </w:rPr>
+        <w:t>https://dev.twitterdeveloper.twitter.com/en/docs/apitweets/1.1timelines/getapi-reference/statuses/get-statuses-home_timeline</w:t>
+      </w:r>
+    </w:p>
+    <w:p>
+      <w:pPr>
+        <w:autoSpaceDE w:val="0"/>
+        <w:autoSpaceDN w:val="0"/>
+        <w:adjustRightInd w:val="0"/>
+        <w:spacing w:after="0"/>
+        <w:rPr>
+          <w:rFonts w:eastAsiaTheme="minorHAnsi"/>
+        </w:rPr>
+      </w:pPr>
+      <w:r>
+        <w:rPr>
+          <w:rFonts w:eastAsiaTheme="minorHAnsi"/>
+        </w:rPr>
+        <w:t xml:space="preserve">Steps. Explore setup for </w:t>
+      </w:r>
+      <w:r>
+        <w:rPr>
+          <w:rFonts w:eastAsiaTheme="minorHAnsi"/>
+        </w:rPr>
+        <w:t>GET statuses/</w:t>
+      </w:r>
+      <w:proofErr w:type="spellStart"/>
+      <w:r>
+        <w:rPr>
+          <w:rFonts w:eastAsiaTheme="minorHAnsi"/>
+        </w:rPr>
+        <w:t>home_timeline</w:t>
+      </w:r>
+      <w:proofErr w:type="spellEnd"/>
+    </w:p>
+    <w:p>
+      <w:pPr>
+        <w:rPr>
+          <w:rFonts w:eastAsiaTheme="minorHAnsi"/>
+        </w:rPr>
+      </w:pPr>
+      <w:r>
+        <w:rPr>
+          <w:rFonts w:eastAsiaTheme="minorHAnsi"/>
+        </w:rPr>
+        <w:t xml:space="preserve">Result: </w:t>
+      </w:r>
+      <w:r>
+        <w:rPr>
+          <w:rFonts w:eastAsiaTheme="minorHAnsi"/>
+        </w:rPr>
+        <w:t>Documented by Twitter this r</w:t>
+      </w:r>
+      <w:r>
+        <w:rPr>
+          <w:rFonts w:eastAsiaTheme="minorHAnsi"/>
+        </w:rPr>
+        <w:t>eturns a collection of the most recent </w:t>
+      </w:r>
+      <w:hyperlink r:id="rId6" w:history="1">
+        <w:r>
+          <w:rPr>
+            <w:rFonts w:eastAsiaTheme="minorHAnsi"/>
+          </w:rPr>
+          <w:t>Tweets</w:t>
+        </w:r>
+      </w:hyperlink>
+      <w:r>
+        <w:rPr>
+          <w:rFonts w:eastAsiaTheme="minorHAnsi"/>
+        </w:rPr>
+        <w:t> and Retweets posted by the authenticating user and the users they follow. The home timeline is central to how most users interact with the Twitter service.</w:t>
+      </w:r>
+    </w:p>
+    <w:p>
+      <w:pPr>
+        <w:rPr>
+          <w:rFonts w:eastAsiaTheme="minorHAnsi"/>
+        </w:rPr>
+      </w:pPr>
+      <w:r>
+        <w:rPr>
+          <w:rFonts w:eastAsiaTheme="minorHAnsi"/>
+        </w:rPr>
+        <w:t>Twitter advise u</w:t>
+      </w:r>
+      <w:r>
+        <w:rPr>
+          <w:rFonts w:eastAsiaTheme="minorHAnsi"/>
+        </w:rPr>
+        <w:t>p to 800 Tweets are obtainable on the home timeline</w:t>
+      </w:r>
+      <w:r>
+        <w:rPr>
+          <w:rFonts w:eastAsiaTheme="minorHAnsi"/>
+        </w:rPr>
+        <w:t xml:space="preserve"> this is</w:t>
+      </w:r>
+      <w:r>
+        <w:rPr>
+          <w:rFonts w:eastAsiaTheme="minorHAnsi"/>
+        </w:rPr>
+        <w:t xml:space="preserve"> volatile for users frequent</w:t>
+      </w:r>
+      <w:r>
+        <w:rPr>
+          <w:rFonts w:eastAsiaTheme="minorHAnsi"/>
+        </w:rPr>
+        <w:t xml:space="preserve"> Tweeter users.</w:t>
+      </w:r>
+    </w:p>
+    <w:p>
+      <w:pPr>
+        <w:spacing w:after="0"/>
+      </w:pPr>
+      <w:r>
+        <w:rPr>
+          <w:rFonts w:eastAsiaTheme="minorHAnsi"/>
+        </w:rPr>
+        <w:lastRenderedPageBreak/>
+        <w:t xml:space="preserve">Next steps: </w:t>
+      </w:r>
+      <w:r>
+        <w:rPr>
+          <w:rFonts w:eastAsiaTheme="minorHAnsi"/>
+        </w:rPr>
+        <w:t>See </w:t>
+      </w:r>
+      <w:hyperlink r:id="rId7" w:history="1">
+        <w:r>
+          <w:rPr>
+            <w:rFonts w:eastAsiaTheme="minorHAnsi"/>
+          </w:rPr>
+          <w:t>Wor</w:t>
+        </w:r>
+        <w:r>
+          <w:rPr>
+            <w:rFonts w:eastAsiaTheme="minorHAnsi"/>
+          </w:rPr>
+          <w:t>k</w:t>
+        </w:r>
+        <w:r>
+          <w:rPr>
+            <w:rFonts w:eastAsiaTheme="minorHAnsi"/>
+          </w:rPr>
+          <w:t>ing with Timelines</w:t>
+        </w:r>
+      </w:hyperlink>
+      <w:r>
+        <w:rPr>
+          <w:rFonts w:eastAsiaTheme="minorHAnsi"/>
+        </w:rPr>
+        <w:t> for instructions on traversing timelines efficiently.</w:t>
+      </w:r>
+      <w:r>
+        <w:rPr>
+          <w:rFonts w:eastAsiaTheme="minorHAnsi"/>
+        </w:rPr>
+        <w:t xml:space="preserve"> </w:t>
+      </w:r>
+      <w:hyperlink r:id="rId8" w:history="1">
+        <w:r>
+          <w:rPr>
+            <w:rStyle w:val="Hyperlink"/>
+          </w:rPr>
+          <w:t>https://developer.twitter.com/en/docs/tweets/timelines/guides/working-with-timelines</w:t>
+        </w:r>
+      </w:hyperlink>
     </w:p>
     <w:p>
       <w:bookmarkStart w:id="2" w:name="_GoBack"/>
       <w:bookmarkEnd w:id="2"/>
     </w:p>
-    <w:p/>
-    <w:p/>
     <w:p>
       <w:pPr>
         <w:rPr>
@@ -325,7 +874,7 @@
       <w:r>
         <w:t xml:space="preserve"> in </w:t>
       </w:r>
-      <w:hyperlink r:id="rId5" w:tgtFrame="_blank" w:history="1">
+      <w:hyperlink r:id="rId9" w:tgtFrame="_blank" w:history="1">
         <w:r>
           <w:t>atom.io</w:t>
         </w:r>
@@ -337,10 +886,7 @@
         <w:t xml:space="preserve"> </w:t>
       </w:r>
       <w:r>
-        <w:t>Unzip pack</w:t>
-      </w:r>
-      <w:r>
-        <w:t xml:space="preserve"> of files. </w:t>
+        <w:t xml:space="preserve">Unzip pack of files. </w:t>
       </w:r>
     </w:p>
     <w:p>
@@ -686,7 +1232,6 @@
           <w:sz w:val="18"/>
           <w:szCs w:val="18"/>
         </w:rPr>
-        <w:lastRenderedPageBreak/>
         <w:t xml:space="preserve">      "</w:t>
       </w:r>
       <w:proofErr w:type="spellStart"/>
@@ -1314,6 +1859,7 @@
           <w:sz w:val="18"/>
           <w:szCs w:val="18"/>
         </w:rPr>
+        <w:lastRenderedPageBreak/>
         <w:t xml:space="preserve">    "symbols" : [ ],</w:t>
       </w:r>
     </w:p>
@@ -1621,11 +2167,7 @@
         <w:t xml:space="preserve"> </w:t>
       </w:r>
       <w:r>
-        <w:t xml:space="preserve">As a developer platform, our first responsibility is to our users: to provide a place that supports the health of </w:t>
-      </w:r>
-      <w:r>
-        <w:lastRenderedPageBreak/>
-        <w:t>conversation on Twitter. To continue to prevent misuse of our platform, we have introduced a few new requirements for developers.</w:t>
+        <w:t>As a developer platform, our first responsibility is to our users: to provide a place that supports the health of conversation on Twitter. To continue to prevent misuse of our platform, we have introduced a few new requirements for developers.</w:t>
       </w:r>
       <w:r>
         <w:t>"</w:t>
@@ -1646,7 +2188,7 @@
       <w:r>
         <w:t xml:space="preserve"> Register at </w:t>
       </w:r>
-      <w:hyperlink r:id="rId6" w:history="1">
+      <w:hyperlink r:id="rId10" w:history="1">
         <w:r>
           <w:rPr>
             <w:rStyle w:val="Hyperlink"/>
@@ -1688,7 +2230,7 @@
       <w:r>
         <w:t xml:space="preserve">Ref </w:t>
       </w:r>
-      <w:hyperlink r:id="rId7" w:history="1">
+      <w:hyperlink r:id="rId11" w:history="1">
         <w:r>
           <w:t>https://developer.twitter.com/en/docs/tutorials/one-time-historical-powertrack-jobs.html</w:t>
         </w:r>
@@ -1733,33 +2275,61 @@
         </w:rPr>
       </w:pPr>
       <w:r>
+        <w:t>Next steps. Continue e</w:t>
+      </w:r>
+      <w:r>
+        <w:t>xplo</w:t>
+      </w:r>
+      <w:r>
+        <w:t>re</w:t>
+      </w:r>
+      <w:r>
+        <w:t xml:space="preserve"> workflow application through investigation of my own Twitter content and data files. </w:t>
+      </w:r>
+      <w:r>
+        <w:t>[Cross ref: Learning Journal Date: 15 August 2019. Objective: Download data from my Twitter account.]</w:t>
+      </w:r>
+    </w:p>
+    <w:p>
+      <w:pPr>
+        <w:autoSpaceDE w:val="0"/>
+        <w:autoSpaceDN w:val="0"/>
+        <w:adjustRightInd w:val="0"/>
+        <w:spacing w:after="0"/>
+        <w:rPr>
+          <w:rFonts w:ascii="AppleSystemUIFont" w:eastAsiaTheme="minorHAnsi" w:hAnsi="AppleSystemUIFont" w:cs="AppleSystemUIFont"/>
+          <w:lang w:val="en-GB" w:eastAsia="en-US"/>
+        </w:rPr>
+      </w:pPr>
+      <w:r>
+        <w:rPr>
+          <w:rFonts w:ascii="AppleSystemUIFont" w:eastAsiaTheme="minorHAnsi" w:hAnsi="AppleSystemUIFont" w:cs="AppleSystemUIFont"/>
+          <w:lang w:val="en-GB" w:eastAsia="en-US"/>
+        </w:rPr>
         <w:t xml:space="preserve">Next </w:t>
       </w:r>
       <w:proofErr w:type="spellStart"/>
       <w:r>
-        <w:t xml:space="preserve">steps. </w:t>
+        <w:rPr>
+          <w:rFonts w:ascii="AppleSystemUIFont" w:eastAsiaTheme="minorHAnsi" w:hAnsi="AppleSystemUIFont" w:cs="AppleSystemUIFont"/>
+          <w:lang w:val="en-GB" w:eastAsia="en-US"/>
+        </w:rPr>
+        <w:t>stesp</w:t>
       </w:r>
       <w:proofErr w:type="spellEnd"/>
       <w:r>
-        <w:t>Continue e</w:t>
-      </w:r>
-      <w:r>
-        <w:t>xplo</w:t>
-      </w:r>
-      <w:r>
-        <w:t>re</w:t>
-      </w:r>
-      <w:r>
-        <w:t xml:space="preserve"> workflow application through investigation of my own Twitter content and data files. </w:t>
-      </w:r>
-      <w:r>
-        <w:t xml:space="preserve">[Cross ref: Learning Journal </w:t>
-      </w:r>
-      <w:r>
-        <w:t>Date: 15 August 2019. Objective: Download data from my Twitter account.</w:t>
-      </w:r>
-      <w:r>
-        <w:t>]</w:t>
+        <w:rPr>
+          <w:rFonts w:ascii="AppleSystemUIFont" w:eastAsiaTheme="minorHAnsi" w:hAnsi="AppleSystemUIFont" w:cs="AppleSystemUIFont"/>
+          <w:lang w:val="en-GB" w:eastAsia="en-US"/>
+        </w:rPr>
+        <w:t>. Consider l</w:t>
+      </w:r>
+      <w:r>
+        <w:rPr>
+          <w:rFonts w:ascii="AppleSystemUIFont" w:eastAsiaTheme="minorHAnsi" w:hAnsi="AppleSystemUIFont" w:cs="AppleSystemUIFont"/>
+          <w:lang w:val="en-GB" w:eastAsia="en-US"/>
+        </w:rPr>
+        <w:t>egal access to source data. Can I get at source data. Testing two approaches. Access to my own data on Twitter, source data my own historical activity.</w:t>
       </w:r>
     </w:p>
     <w:p/>
@@ -1782,35 +2352,29 @@
           <w:b/>
           <w:bCs/>
         </w:rPr>
-        <w:t xml:space="preserve"> Testing. </w:t>
+        <w:t xml:space="preserve"> Testing. 6. Data governance (Testing duty 5</w:t>
       </w:r>
       <w:r>
         <w:rPr>
           <w:b/>
           <w:bCs/>
         </w:rPr>
-        <w:t>6. Data governance (Testing duty 5</w:t>
+        <w:t xml:space="preserve"> of Elaboration plan</w:t>
       </w:r>
       <w:r>
         <w:rPr>
           <w:b/>
           <w:bCs/>
         </w:rPr>
-        <w:t xml:space="preserve"> of Elaboration plan</w:t>
-      </w:r>
-      <w:r>
-        <w:rPr>
-          <w:b/>
-          <w:bCs/>
-        </w:rPr>
         <w:t xml:space="preserve"> )</w:t>
       </w:r>
     </w:p>
     <w:p>
       <w:r>
+        <w:lastRenderedPageBreak/>
         <w:t xml:space="preserve">Action: Read Ref: </w:t>
       </w:r>
-      <w:hyperlink r:id="rId8" w:history="1">
+      <w:hyperlink r:id="rId12" w:history="1">
         <w:r>
           <w:rPr>
             <w:rStyle w:val="Hyperlink"/>
@@ -2040,7 +2604,7 @@
       <w:r>
         <w:t xml:space="preserve">ref: </w:t>
       </w:r>
-      <w:hyperlink r:id="rId9" w:history="1">
+      <w:hyperlink r:id="rId13" w:history="1">
         <w:r>
           <w:rPr>
             <w:rStyle w:val="Hyperlink"/>
@@ -2076,7 +2640,7 @@
       <w:r>
         <w:t xml:space="preserve">Action: Download </w:t>
       </w:r>
-      <w:hyperlink r:id="rId10" w:history="1">
+      <w:hyperlink r:id="rId14" w:history="1">
         <w:r>
           <w:rPr>
             <w:rFonts w:ascii="AppleSystemUIFont" w:eastAsiaTheme="minorHAnsi" w:hAnsi="AppleSystemUIFont" w:cs="AppleSystemUIFont"/>
@@ -2120,7 +2684,6 @@
         <w:rPr>
           <w:rFonts w:eastAsiaTheme="minorHAnsi"/>
         </w:rPr>
-        <w:lastRenderedPageBreak/>
         <w:t>Result: Download</w:t>
       </w:r>
       <w:r>
@@ -2136,7 +2699,7 @@
         </w:rPr>
         <w:t xml:space="preserve"> text </w:t>
       </w:r>
-      <w:hyperlink r:id="rId11" w:history="1">
+      <w:hyperlink r:id="rId15" w:history="1">
         <w:r>
           <w:rPr>
             <w:rFonts w:ascii="AppleSystemUIFont" w:eastAsiaTheme="minorHAnsi" w:hAnsi="AppleSystemUIFont" w:cs="AppleSystemUIFont"/>
@@ -2396,7 +2959,7 @@
         </w:rPr>
         <w:t xml:space="preserve"> for the Learning journal HD cross-referencing </w:t>
       </w:r>
-      <w:hyperlink r:id="rId12" w:tgtFrame="_blank" w:history="1">
+      <w:hyperlink r:id="rId16" w:tgtFrame="_blank" w:history="1">
         <w:r>
           <w:rPr>
             <w:highlight w:val="yellow"/>
@@ -2410,7 +2973,7 @@
         </w:rPr>
         <w:t xml:space="preserve"> </w:t>
       </w:r>
-      <w:hyperlink r:id="rId13" w:tgtFrame="_blank" w:history="1">
+      <w:hyperlink r:id="rId17" w:tgtFrame="_blank" w:history="1">
         <w:r>
           <w:t>https://github.com/MQ-FOAR705/Demonstration-of-crossreftools</w:t>
         </w:r>
@@ -2470,6 +3033,7 @@
         <w:spacing w:after="0"/>
       </w:pPr>
       <w:r>
+        <w:lastRenderedPageBreak/>
         <w:t>Algorithm Design: Developing the step by step instructions for solving this and similar problems</w:t>
       </w:r>
     </w:p>
@@ -2582,7 +3146,7 @@
       <w:r>
         <w:t>Further reading on application: computational thinking - </w:t>
       </w:r>
-      <w:hyperlink r:id="rId14" w:tgtFrame="_blank" w:history="1">
+      <w:hyperlink r:id="rId18" w:tgtFrame="_blank" w:history="1">
         <w:r>
           <w:t>https://robbotresources.com/new-blog/2018/11/3/what-is-computational-thinking</w:t>
         </w:r>
@@ -2725,9 +3289,10 @@
         <w:spacing w:after="0"/>
       </w:pPr>
       <w:r>
+        <w:lastRenderedPageBreak/>
         <w:t>Result: Advice from Shawn: To answer your question: you're in the realm of a number of existing platforms / systems. I think we discussed this last week: you are somewhere between </w:t>
       </w:r>
-      <w:hyperlink r:id="rId15" w:tgtFrame="_blank" w:history="1">
+      <w:hyperlink r:id="rId19" w:tgtFrame="_blank" w:history="1">
         <w:r>
           <w:t>https://tropy.org/</w:t>
         </w:r>
@@ -2892,52 +3457,52 @@
         <w:t xml:space="preserve">Action: </w:t>
       </w:r>
       <w:r>
-        <w:t xml:space="preserve">I feel I've gone off topic in my scoping exercise by using my PACE research internship role and task to produce a virtual exhibition of documentation through a digitised archive. </w:t>
+        <w:t xml:space="preserve">I feel I've gone off topic in my scoping exercise by using my PACE research internship role and task to produce a virtual exhibition of documentation through a digitised archive. I've added a note that I am using the proof of concept to build a repository for images online from social media that will form data for my thesis. </w:t>
+      </w:r>
+    </w:p>
+    <w:p>
+      <w:r>
+        <w:t>This means two task</w:t>
+      </w:r>
+      <w:r>
+        <w:t>s: (1)</w:t>
+      </w:r>
+      <w:r>
+        <w:t xml:space="preserve"> develop proof of concept building the virtual database and </w:t>
+      </w:r>
+      <w:r>
+        <w:t xml:space="preserve">(2) </w:t>
+      </w:r>
+      <w:r>
+        <w:t>application to social media.</w:t>
+      </w:r>
+      <w:r>
+        <w:t xml:space="preserve"> </w:t>
+      </w:r>
+    </w:p>
+    <w:p>
+      <w:r>
+        <w:t>I note that instructions asked for "Think about a major research project you have completed, and about your thesis. Imagine yourself going through the process of producing a 100+ page thesis and:</w:t>
+      </w:r>
+      <w:r>
+        <w:t xml:space="preserve"> </w:t>
+      </w:r>
+      <w:r>
+        <w:t xml:space="preserve">"I wonder if this might put the exercise out of sync somewhere and if I should focus on page production instead? </w:t>
+      </w:r>
+    </w:p>
+    <w:p>
+      <w:r>
+        <w:t xml:space="preserve">Seeking advice from Brian on approach. </w:t>
+      </w:r>
+    </w:p>
+    <w:p>
+      <w:r>
+        <w:t xml:space="preserve">Result: Advice response from Brian: “I think having a specific and productive need for your proof of concept is far better than generic thesis support. One of the things we are grading for in the scoping is "hole in the literature" (for HD, I mean) -- so if you can demonstrate there don't exist well documented solutions for virtual exhibitions, especially as they apply </w:t>
       </w:r>
       <w:r>
         <w:lastRenderedPageBreak/>
-        <w:t xml:space="preserve">I've added a note that I am using the proof of concept to build a repository for images online from social media that will form data for my thesis. </w:t>
-      </w:r>
-    </w:p>
-    <w:p>
-      <w:r>
-        <w:t>This means two task</w:t>
-      </w:r>
-      <w:r>
-        <w:t>s: (1)</w:t>
-      </w:r>
-      <w:r>
-        <w:t xml:space="preserve"> develop proof of concept building the virtual database and </w:t>
-      </w:r>
-      <w:r>
-        <w:t xml:space="preserve">(2) </w:t>
-      </w:r>
-      <w:r>
-        <w:t>application to social media.</w:t>
-      </w:r>
-      <w:r>
-        <w:t xml:space="preserve"> </w:t>
-      </w:r>
-    </w:p>
-    <w:p>
-      <w:r>
-        <w:t>I note that instructions asked for "Think about a major research project you have completed, and about your thesis. Imagine yourself going through the process of producing a 100+ page thesis and:</w:t>
-      </w:r>
-      <w:r>
-        <w:t xml:space="preserve"> </w:t>
-      </w:r>
-      <w:r>
-        <w:t xml:space="preserve">"I wonder if this might put the exercise out of sync somewhere and if I should focus on page production instead? </w:t>
-      </w:r>
-    </w:p>
-    <w:p>
-      <w:r>
-        <w:t xml:space="preserve">Seeking advice from Brian on approach. </w:t>
-      </w:r>
-    </w:p>
-    <w:p>
-      <w:r>
-        <w:t>Result: Advice response from Brian: “I think having a specific and productive need for your proof of concept is far better than generic thesis support. One of the things we are grading for in the scoping is "hole in the literature" (for HD, I mean) -- so if you can demonstrate there don't exist well documented solutions for virtual exhibitions, especially as they apply to X, I feel that satisfies criteria well. The way to think about it is more "How would I get a journal article out of this?"</w:t>
+        <w:t>to X, I feel that satisfies criteria well. The way to think about it is more "How would I get a journal article out of this?"</w:t>
       </w:r>
     </w:p>
     <w:p>
@@ -3107,7 +3672,6 @@
     </w:p>
     <w:p>
       <w:r>
-        <w:lastRenderedPageBreak/>
         <w:t>1. Step one, there is no more icon, click on the profile picture, Settings and privacy is in the drop down menu.</w:t>
       </w:r>
     </w:p>
@@ -3171,7 +3735,7 @@
       <w:r>
         <w:t>look at the file in a real text editor like </w:t>
       </w:r>
-      <w:hyperlink r:id="rId16" w:tgtFrame="_blank" w:history="1">
+      <w:hyperlink r:id="rId20" w:tgtFrame="_blank" w:history="1">
         <w:r>
           <w:t>atom.io</w:t>
         </w:r>
@@ -3208,6 +3772,7 @@
         <w:rPr>
           <w:b/>
         </w:rPr>
+        <w:lastRenderedPageBreak/>
         <w:t xml:space="preserve">Example </w:t>
       </w:r>
       <w:r>
@@ -3404,7 +3969,6 @@
     </w:p>
     <w:p>
       <w:r>
-        <w:lastRenderedPageBreak/>
         <w:t>Error: Unable to utilise data without further knowledge on which files to access or what data I want to retrieve. Note the term your Twitter data includes range of a files including periscope.</w:t>
       </w:r>
     </w:p>
@@ -3615,7 +4179,7 @@
         </w:rPr>
         <w:t xml:space="preserve"> </w:t>
       </w:r>
-      <w:hyperlink r:id="rId17" w:history="1">
+      <w:hyperlink r:id="rId21" w:history="1">
         <w:r>
           <w:rPr>
             <w:color w:val="0000FF"/>
@@ -4612,6 +5176,7 @@
     </w:p>
     <w:p>
       <w:r>
+        <w:lastRenderedPageBreak/>
         <w:t>Result:</w:t>
       </w:r>
     </w:p>
@@ -5467,7 +6032,6 @@
           <w:sz w:val="20"/>
           <w:szCs w:val="20"/>
         </w:rPr>
-        <w:lastRenderedPageBreak/>
         <w:t>bash middle.sh</w:t>
       </w:r>
     </w:p>
@@ -5803,6 +6367,7 @@
           <w:sz w:val="20"/>
           <w:szCs w:val="20"/>
         </w:rPr>
+        <w:lastRenderedPageBreak/>
         <w:t xml:space="preserve">$ </w:t>
       </w:r>
       <w:r>
@@ -6944,7 +7509,6 @@
           <w:rFonts w:ascii="Calibri" w:hAnsi="Calibri" w:cs="Calibri"/>
           <w:color w:val="333333"/>
         </w:rPr>
-        <w:lastRenderedPageBreak/>
         <w:t>Place variables in quotes if the values might have spaces in them.</w:t>
       </w:r>
     </w:p>
@@ -6978,7 +7542,7 @@
       <w:r>
         <w:t xml:space="preserve">Week 5: 3 September 2019, Lesson. Loops. </w:t>
       </w:r>
-      <w:hyperlink r:id="rId18" w:history="1">
+      <w:hyperlink r:id="rId22" w:history="1">
         <w:r>
           <w:rPr>
             <w:rStyle w:val="Hyperlink"/>
@@ -7701,6 +8265,7 @@
           <w:szCs w:val="20"/>
           <w:lang w:val="en-GB" w:eastAsia="en-US"/>
         </w:rPr>
+        <w:lastRenderedPageBreak/>
         <w:t>basilisk.dat</w:t>
       </w:r>
       <w:r>
@@ -8874,18 +9439,7 @@
           <w:szCs w:val="21"/>
           <w:shd w:val="clear" w:color="auto" w:fill="FFFFFF"/>
         </w:rPr>
-        <w:t xml:space="preserve">, it knows to repeat a command (or group of commands) once for each item in a list. Each time the loop runs (called an iteration), an item in the list is </w:t>
-      </w:r>
-      <w:r>
-        <w:rPr>
-          <w:rFonts w:ascii="Helvetica Neue" w:hAnsi="Helvetica Neue"/>
-          <w:color w:val="333333"/>
-          <w:sz w:val="21"/>
-          <w:szCs w:val="21"/>
-          <w:shd w:val="clear" w:color="auto" w:fill="FFFFFF"/>
-        </w:rPr>
-        <w:lastRenderedPageBreak/>
-        <w:t>assigned in sequence to the </w:t>
+        <w:t>, it knows to repeat a command (or group of commands) once for each item in a list. Each time the loop runs (called an iteration), an item in the list is assigned in sequence to the </w:t>
       </w:r>
       <w:r>
         <w:rPr>
@@ -9603,6 +10157,7 @@
     <w:p/>
     <w:p>
       <w:r>
+        <w:lastRenderedPageBreak/>
         <w:t>Result</w:t>
       </w:r>
     </w:p>
@@ -11970,7 +12525,6 @@
           <w:sz w:val="20"/>
           <w:szCs w:val="20"/>
         </w:rPr>
-        <w:lastRenderedPageBreak/>
         <w:t>&gt;</w:t>
       </w:r>
       <w:r>
@@ -12809,6 +13363,7 @@
           <w:sz w:val="20"/>
           <w:szCs w:val="20"/>
         </w:rPr>
+        <w:lastRenderedPageBreak/>
         <w:t>&gt;</w:t>
       </w:r>
       <w:r>
@@ -13636,7 +14191,6 @@
         <w:rPr>
           <w:rFonts w:cstheme="minorHAnsi"/>
         </w:rPr>
-        <w:lastRenderedPageBreak/>
         <w:t>Use </w:t>
       </w:r>
       <w:r>
@@ -13942,6 +14496,7 @@
     </w:p>
     <w:p>
       <w:r>
+        <w:lastRenderedPageBreak/>
         <w:t xml:space="preserve">(2) </w:t>
       </w:r>
       <w:r>
@@ -15265,6 +15820,7 @@
     </w:p>
     <w:p>
       <w:r>
+        <w:lastRenderedPageBreak/>
         <w:t xml:space="preserve">Intention: </w:t>
       </w:r>
       <w:r>
@@ -16163,7 +16719,6 @@
           <w:szCs w:val="20"/>
           <w:lang w:val="en-GB" w:eastAsia="en-US"/>
         </w:rPr>
-        <w:lastRenderedPageBreak/>
         <w:t>Roslyns-iMac:molecules</w:t>
       </w:r>
       <w:proofErr w:type="spellEnd"/>
@@ -17154,6 +17709,7 @@
           <w:szCs w:val="22"/>
           <w:lang w:val="en-GB" w:eastAsia="en-US"/>
         </w:rPr>
+        <w:lastRenderedPageBreak/>
         <w:t>Roslyns-iMac:molecules</w:t>
       </w:r>
       <w:proofErr w:type="spellEnd"/>
@@ -18533,7 +19089,6 @@
         <w:rPr>
           <w:rFonts w:ascii="Arial" w:hAnsi="Arial" w:cs="Arial"/>
         </w:rPr>
-        <w:lastRenderedPageBreak/>
         <w:t xml:space="preserve">Result: </w:t>
       </w:r>
       <w:proofErr w:type="spellStart"/>
@@ -19419,6 +19974,7 @@
         <w:rPr>
           <w:noProof/>
         </w:rPr>
+        <w:lastRenderedPageBreak/>
         <w:drawing>
           <wp:inline distT="0" distB="0" distL="0" distR="0" wp14:anchorId="257B03E2" wp14:editId="11CCB44C">
             <wp:extent cx="3641416" cy="2548991"/>
@@ -19435,7 +19991,7 @@
                     <pic:cNvPicPr/>
                   </pic:nvPicPr>
                   <pic:blipFill>
-                    <a:blip r:embed="rId19">
+                    <a:blip r:embed="rId23">
                       <a:extLst>
                         <a:ext uri="{28A0092B-C50C-407E-A947-70E740481C1C}">
                           <a14:useLocalDpi xmlns:a14="http://schemas.microsoft.com/office/drawing/2010/main" val="0"/>
@@ -19817,7 +20373,6 @@
           <w:sz w:val="20"/>
           <w:szCs w:val="20"/>
         </w:rPr>
-        <w:lastRenderedPageBreak/>
         <w:t>Note: the program</w:t>
       </w:r>
       <w:r>
@@ -20108,6 +20663,7 @@
         <w:rPr>
           <w:rFonts w:eastAsiaTheme="minorHAnsi"/>
         </w:rPr>
+        <w:lastRenderedPageBreak/>
         <w:t>&gt; is used to redirect standard output to a file called final.txt</w:t>
       </w:r>
     </w:p>
@@ -21640,7 +22196,6 @@
           <w:szCs w:val="20"/>
           <w:lang w:val="en-GB" w:eastAsia="en-US"/>
         </w:rPr>
-        <w:lastRenderedPageBreak/>
         <w:t>rabbit</w:t>
       </w:r>
     </w:p>
@@ -22685,6 +23240,7 @@
         </w:rPr>
       </w:pPr>
       <w:r>
+        <w:lastRenderedPageBreak/>
         <w:t>Note: The </w:t>
       </w:r>
       <w:proofErr w:type="spellStart"/>
@@ -24119,7 +24675,6 @@
           <w:szCs w:val="20"/>
           <w:lang w:val="en-GB" w:eastAsia="en-US"/>
         </w:rPr>
-        <w:lastRenderedPageBreak/>
         <w:t xml:space="preserve">Roslyns-iMac:2012-07-03 </w:t>
       </w:r>
       <w:proofErr w:type="spellStart"/>
@@ -24832,6 +25387,7 @@
           <w:szCs w:val="20"/>
           <w:lang w:val="en-GB" w:eastAsia="en-US"/>
         </w:rPr>
+        <w:lastRenderedPageBreak/>
         <w:t xml:space="preserve">     300 NENE02043A.txt</w:t>
       </w:r>
     </w:p>
@@ -25712,7 +26268,6 @@
           <w:sz w:val="20"/>
           <w:szCs w:val="20"/>
         </w:rPr>
-        <w:lastRenderedPageBreak/>
         <w:t xml:space="preserve">$ </w:t>
       </w:r>
       <w:r>
@@ -26352,6 +26907,7 @@
           <w:szCs w:val="19"/>
           <w:shd w:val="clear" w:color="auto" w:fill="E7E7E7"/>
         </w:rPr>
+        <w:lastRenderedPageBreak/>
         <w:t>command &gt;&gt; file</w:t>
       </w:r>
       <w:r>
@@ -26475,7 +27031,7 @@
       <w:r>
         <w:t xml:space="preserve">Work on: </w:t>
       </w:r>
-      <w:hyperlink r:id="rId20" w:history="1">
+      <w:hyperlink r:id="rId24" w:history="1">
         <w:r>
           <w:t>http://swcarpentry.github.io/shell-novice/</w:t>
         </w:r>
@@ -26649,7 +27205,6 @@
     </w:p>
     <w:p>
       <w:r>
-        <w:lastRenderedPageBreak/>
         <w:t>move quotes.txt</w:t>
       </w:r>
     </w:p>
@@ -27075,6 +27630,7 @@
           <w:sz w:val="20"/>
           <w:szCs w:val="20"/>
         </w:rPr>
+        <w:lastRenderedPageBreak/>
         <w:t>quotations.txt</w:t>
       </w:r>
     </w:p>
@@ -27586,7 +28142,6 @@
     </w:p>
     <w:p>
       <w:r>
-        <w:lastRenderedPageBreak/>
         <w:t>Notes:</w:t>
       </w:r>
     </w:p>
@@ -27941,6 +28496,7 @@
         <w:rPr>
           <w:b/>
         </w:rPr>
+        <w:lastRenderedPageBreak/>
         <w:t>Objective</w:t>
       </w:r>
       <w:r>
@@ -28376,7 +28932,6 @@
         <w:rPr>
           <w:bCs/>
         </w:rPr>
-        <w:lastRenderedPageBreak/>
         <w:t xml:space="preserve">created a text file called Nano </w:t>
       </w:r>
       <w:proofErr w:type="spellStart"/>
@@ -28846,6 +29401,7 @@
           <w:color w:val="3D90D9"/>
           <w:shd w:val="clear" w:color="auto" w:fill="E7E7E7"/>
         </w:rPr>
+        <w:lastRenderedPageBreak/>
         <w:t>ls path</w:t>
       </w:r>
       <w:r>
@@ -29845,7 +30401,6 @@
         <w:spacing w:after="0"/>
       </w:pPr>
       <w:r>
-        <w:lastRenderedPageBreak/>
         <w:t>Output:</w:t>
       </w:r>
     </w:p>
@@ -30685,7 +31240,11 @@
         <w:t xml:space="preserve">. command not found. </w:t>
       </w:r>
       <w:r>
-        <w:t>Note: the grammar of a shell allows tools to be combined into pipelines to manage large volumes of data automatically.</w:t>
+        <w:t xml:space="preserve">Note: the grammar of a shell allows </w:t>
+      </w:r>
+      <w:r>
+        <w:lastRenderedPageBreak/>
+        <w:t>tools to be combined into pipelines to manage large volumes of data automatically.</w:t>
       </w:r>
       <w:r>
         <w:t xml:space="preserve"> Improves workflow and repeat.</w:t>
@@ -30759,7 +31318,7 @@
       <w:r>
         <w:t xml:space="preserve">Downloaded </w:t>
       </w:r>
-      <w:hyperlink r:id="rId21" w:history="1">
+      <w:hyperlink r:id="rId25" w:history="1">
         <w:r>
           <w:t>data-shell.zip</w:t>
         </w:r>
@@ -30953,7 +31512,6 @@
         <w:ind w:left="720"/>
       </w:pPr>
       <w:r>
-        <w:lastRenderedPageBreak/>
         <w:t>Sort default is alpha numeric</w:t>
       </w:r>
     </w:p>
@@ -31116,6 +31674,7 @@
           <w:b/>
           <w:bCs/>
         </w:rPr>
+        <w:lastRenderedPageBreak/>
         <w:t xml:space="preserve">1. </w:t>
       </w:r>
       <w:r>
@@ -31429,7 +31988,6 @@
     </w:p>
     <w:p>
       <w:r>
-        <w:lastRenderedPageBreak/>
         <w:t xml:space="preserve">3. </w:t>
       </w:r>
       <w:r>
@@ -31525,7 +32083,7 @@
       <w:r>
         <w:t xml:space="preserve"> </w:t>
       </w:r>
-      <w:hyperlink r:id="rId22" w:history="1">
+      <w:hyperlink r:id="rId26" w:history="1">
         <w:r>
           <w:rPr>
             <w:rStyle w:val="Hyperlink"/>
@@ -31600,6 +32158,7 @@
         </w:numPr>
       </w:pPr>
       <w:r>
+        <w:lastRenderedPageBreak/>
         <w:t xml:space="preserve">use a new tab </w:t>
       </w:r>
       <w:r>
@@ -31848,7 +32407,6 @@
     </w:p>
     <w:p>
       <w:r>
-        <w:lastRenderedPageBreak/>
         <w:t xml:space="preserve">Result: </w:t>
       </w:r>
       <w:r>
@@ -31857,7 +32415,7 @@
       <w:r>
         <w:t xml:space="preserve">reference: </w:t>
       </w:r>
-      <w:hyperlink r:id="rId23" w:history="1">
+      <w:hyperlink r:id="rId27" w:history="1">
         <w:r>
           <w:t>http://www.ddialliance.org/</w:t>
         </w:r>
@@ -31908,7 +32466,7 @@
           <w:numId w:val="9"/>
         </w:numPr>
       </w:pPr>
-      <w:hyperlink r:id="rId24" w:history="1">
+      <w:hyperlink r:id="rId28" w:history="1">
         <w:r>
           <w:t>https://datacarpentry.org/spreadsheets-socialsci/00-intro/index.html</w:t>
         </w:r>
@@ -31922,7 +32480,7 @@
           <w:numId w:val="9"/>
         </w:numPr>
       </w:pPr>
-      <w:hyperlink r:id="rId25" w:history="1">
+      <w:hyperlink r:id="rId29" w:history="1">
         <w:r>
           <w:t>https://datacarpentry.org/spreadsheets-socialsci/01-format-data/index.html</w:t>
         </w:r>
@@ -31979,6 +32537,7 @@
         <w:rPr>
           <w:b/>
         </w:rPr>
+        <w:lastRenderedPageBreak/>
         <w:t>Task one: Data carpentry exercise.</w:t>
       </w:r>
     </w:p>
@@ -31995,7 +32554,7 @@
       <w:r>
         <w:t xml:space="preserve"> </w:t>
       </w:r>
-      <w:hyperlink r:id="rId26" w:history="1">
+      <w:hyperlink r:id="rId30" w:history="1">
         <w:r>
           <w:t>https://datacarpentry.org/spreadsheets-socialsci/00-intro/index.html</w:t>
         </w:r>
@@ -32144,7 +32703,6 @@
         <w:adjustRightInd w:val="0"/>
       </w:pPr>
       <w:r>
-        <w:lastRenderedPageBreak/>
         <w:t xml:space="preserve">Result: </w:t>
       </w:r>
       <w:r>
@@ -32163,7 +32721,7 @@
       <w:r>
         <w:t xml:space="preserve">Sign into </w:t>
       </w:r>
-      <w:hyperlink r:id="rId27" w:history="1">
+      <w:hyperlink r:id="rId31" w:history="1">
         <w:r>
           <w:t>https://foar705.slack.com/</w:t>
         </w:r>
@@ -32208,7 +32766,7 @@
       <w:r>
         <w:t xml:space="preserve">: </w:t>
       </w:r>
-      <w:hyperlink r:id="rId28" w:history="1">
+      <w:hyperlink r:id="rId32" w:history="1">
         <w:r>
           <w:t>https://cloudstor.aarnet.edu.au/plus/index.php</w:t>
         </w:r>
@@ -32258,7 +32816,11 @@
         <w:t>Result:</w:t>
       </w:r>
       <w:r>
-        <w:t xml:space="preserve"> I’ve used Slack for professional coordination of an online journal, it works well however the organization did not purchase the full use, so files were wiped after seven days. That meant we had to use additional tools to document resource files and links. As this was standard operating procedure it worked okay. However, team members often cited, oops message lost, gobbled by Slack. Also used Slack for coordination of team in a </w:t>
+        <w:t xml:space="preserve"> I’ve used Slack for professional coordination of an online journal, it works well however the organization did not purchase the full use, so files were wiped after seven days. That meant we had to use additional tools to document resource files and links. As this was standard operating procedure it worked okay. However, team members often </w:t>
+      </w:r>
+      <w:r>
+        <w:lastRenderedPageBreak/>
+        <w:t xml:space="preserve">cited, oops message lost, gobbled by Slack. Also used Slack for coordination of team in a </w:t>
       </w:r>
       <w:proofErr w:type="spellStart"/>
       <w:r>
@@ -32281,7 +32843,7 @@
       <w:r>
         <w:t xml:space="preserve">ead: </w:t>
       </w:r>
-      <w:hyperlink r:id="rId29" w:history="1">
+      <w:hyperlink r:id="rId33" w:history="1">
         <w:r>
           <w:t>https://impossiblehq.com/an-unexpected-ass-kicking/</w:t>
         </w:r>
@@ -32327,7 +32889,7 @@
       <w:r>
         <w:t xml:space="preserve">Sign into: </w:t>
       </w:r>
-      <w:hyperlink r:id="rId30" w:history="1">
+      <w:hyperlink r:id="rId34" w:history="1">
         <w:r>
           <w:t>https://github.com</w:t>
         </w:r>

</xml_diff>